<commit_message>
* updated OTA topic
</commit_message>
<xml_diff>
--- a/Over-the-Air-Updates-for-Remote-Sensing-Devices.docx
+++ b/Over-the-Air-Updates-for-Remote-Sensing-Devices.docx
@@ -42,7 +42,7 @@
                   </pic:nvPicPr>
                   <pic:blipFill>
                     <a:blip r:embed="rId2"/>
-                    <a:srcRect l="18836" t="12955" r="19829" b="74057"/>
+                    <a:srcRect l="18836" t="12955" r="19829" b="74067"/>
                     <a:stretch>
                       <a:fillRect/>
                     </a:stretch>
@@ -262,7 +262,73 @@
           <w:szCs w:val="24"/>
           <w:lang w:val="en-US" w:eastAsia="zh-CN" w:bidi="hi-IN"/>
         </w:rPr>
-        <w:t xml:space="preserve"> – a startup founded in 2022 by students from TU Clausthal and the Ostfalia – develops an autonomous water quality monitoring and Harmful Algae Bloom (HAB) prediction system. HABs caused by toxic cyanobacteria pose considerable health risks to the population through ingestion or contact. The system provides timely and well-targeted preventive and mitigation measures to protect drinking and bathing water bodies and water bodies for recreational and commercial use. </w:t>
+        <w:t xml:space="preserve"> – a startup founded in 2022 by students from TU Clausthal and the Ostfalia – develops an autonomous water quality monitoring and Harmful Algae Bloom (HAB) prediction system. HABs caused by toxic cyanobacteria pose considerable health risks to the population through ingestion or contact. The system provides timely and well-targeted preventive and mitigation measures to protect </w:t>
+      </w:r>
+      <w:r>
+        <w:rPr>
+          <w:rFonts w:eastAsia="Liberation Serif" w:cs="Liberation Serif" w:ascii="DejaVu Serif" w:hAnsi="DejaVu Serif"/>
+          <w:color w:val="000000"/>
+          <w:kern w:val="0"/>
+          <w:sz w:val="24"/>
+          <w:szCs w:val="24"/>
+          <w:lang w:val="en-US" w:eastAsia="zh-CN" w:bidi="hi-IN"/>
+        </w:rPr>
+        <w:t>drinking</w:t>
+      </w:r>
+      <w:r>
+        <w:rPr>
+          <w:rFonts w:eastAsia="Liberation Serif" w:cs="Liberation Serif" w:ascii="DejaVu Serif" w:hAnsi="DejaVu Serif"/>
+          <w:color w:val="000000"/>
+          <w:kern w:val="0"/>
+          <w:sz w:val="24"/>
+          <w:szCs w:val="24"/>
+          <w:lang w:val="en-US" w:eastAsia="zh-CN" w:bidi="hi-IN"/>
+        </w:rPr>
+        <w:t xml:space="preserve"> water bodies </w:t>
+      </w:r>
+      <w:r>
+        <w:rPr>
+          <w:rFonts w:eastAsia="Liberation Serif" w:cs="Liberation Serif" w:ascii="DejaVu Serif" w:hAnsi="DejaVu Serif"/>
+          <w:color w:val="000000"/>
+          <w:kern w:val="0"/>
+          <w:sz w:val="24"/>
+          <w:szCs w:val="24"/>
+          <w:lang w:val="en-US" w:eastAsia="zh-CN" w:bidi="hi-IN"/>
+        </w:rPr>
+        <w:t xml:space="preserve">as well as water bodies </w:t>
+      </w:r>
+      <w:r>
+        <w:rPr>
+          <w:rFonts w:eastAsia="Liberation Serif" w:cs="Liberation Serif" w:ascii="DejaVu Serif" w:hAnsi="DejaVu Serif"/>
+          <w:color w:val="000000"/>
+          <w:kern w:val="0"/>
+          <w:sz w:val="24"/>
+          <w:szCs w:val="24"/>
+          <w:lang w:val="en-US" w:eastAsia="zh-CN" w:bidi="hi-IN"/>
+        </w:rPr>
+        <w:t xml:space="preserve">for recreational and commercial use </w:t>
+      </w:r>
+      <w:r>
+        <w:rPr>
+          <w:rFonts w:eastAsia="Liberation Serif" w:cs="Liberation Serif" w:ascii="DejaVu Serif" w:hAnsi="DejaVu Serif"/>
+          <w:color w:val="000000"/>
+          <w:kern w:val="0"/>
+          <w:sz w:val="24"/>
+          <w:szCs w:val="24"/>
+          <w:lang w:val="en-US" w:eastAsia="zh-CN" w:bidi="hi-IN"/>
+        </w:rPr>
+        <w:t>like bathing and touristic activities</w:t>
+      </w:r>
+      <w:r>
+        <w:rPr>
+          <w:rFonts w:eastAsia="Liberation Serif" w:cs="Liberation Serif" w:ascii="DejaVu Serif" w:hAnsi="DejaVu Serif"/>
+          <w:color w:val="000000"/>
+          <w:kern w:val="0"/>
+          <w:sz w:val="24"/>
+          <w:szCs w:val="24"/>
+          <w:lang w:val="en-US" w:eastAsia="zh-CN" w:bidi="hi-IN"/>
+        </w:rPr>
+        <w:t xml:space="preserve">. </w:t>
       </w:r>
     </w:p>
     <w:p>
@@ -278,80 +344,59 @@
         </w:rPr>
       </w:pPr>
       <w:r>
-        <w:rPr/>
-        <mc:AlternateContent>
-          <mc:Choice Requires="wps">
-            <w:drawing>
-              <wp:anchor behindDoc="0" distT="0" distB="0" distL="0" distR="0" simplePos="0" locked="0" layoutInCell="1" allowOverlap="1" relativeHeight="3">
-                <wp:simplePos x="0" y="0"/>
-                <wp:positionH relativeFrom="column">
-                  <wp:posOffset>2157730</wp:posOffset>
-                </wp:positionH>
-                <wp:positionV relativeFrom="paragraph">
-                  <wp:posOffset>27305</wp:posOffset>
-                </wp:positionV>
-                <wp:extent cx="2011680" cy="1625600"/>
-                <wp:effectExtent l="0" t="0" r="0" b="0"/>
-                <wp:wrapNone/>
-                <wp:docPr id="2" name="Grafik 25"/>
-                <a:graphic xmlns:a="http://schemas.openxmlformats.org/drawingml/2006/main">
-                  <a:graphicData uri="http://schemas.openxmlformats.org/drawingml/2006/picture">
-                    <pic:pic xmlns:pic="http://schemas.openxmlformats.org/drawingml/2006/picture">
-                      <pic:nvPicPr>
-                        <pic:cNvPr id="0" name="Grafik 25" descr=""/>
-                        <pic:cNvPicPr/>
-                      </pic:nvPicPr>
-                      <pic:blipFill>
-                        <a:blip r:embed="rId3"/>
-                        <a:stretch/>
-                      </pic:blipFill>
-                      <pic:spPr>
-                        <a:xfrm>
-                          <a:off x="0" y="0"/>
-                          <a:ext cx="2010960" cy="1625040"/>
-                        </a:xfrm>
-                        <a:prstGeom prst="rect">
-                          <a:avLst/>
-                        </a:prstGeom>
-                        <a:ln>
-                          <a:noFill/>
-                        </a:ln>
-                      </pic:spPr>
-                    </pic:pic>
-                  </a:graphicData>
-                </a:graphic>
-              </wp:anchor>
-            </w:drawing>
-          </mc:Choice>
-          <mc:Fallback>
-            <w:pict>
-              <v:shapetype id="shapetype_75" coordsize="21600,21600" o:spt="75" o:preferrelative="t" path="m@4@5l@4@11@9@11@9@5xe" filled="f" stroked="f">
-                <v:stroke joinstyle="miter"/>
-                <v:formulas>
-                  <v:f eqn="if lineDrawn pixelLineWidth 0"/>
-                  <v:f eqn="sum @0 1 0"/>
-                  <v:f eqn="sum 0 0 @1"/>
-                  <v:f eqn="prod @2 1 2"/>
-                  <v:f eqn="prod @3 21600 pixelWidth"/>
-                  <v:f eqn="prod @3 21600 pixelHeight"/>
-                  <v:f eqn="sum @0 0 1"/>
-                  <v:f eqn="prod @6 1 2"/>
-                  <v:f eqn="prod @7 21600 pixelWidth"/>
-                  <v:f eqn="sum @8 21600 0"/>
-                  <v:f eqn="prod @7 21600 pixelHeight"/>
-                  <v:f eqn="sum @10 21600 0"/>
-                </v:formulas>
-                <v:path o:extrusionok="f" gradientshapeok="t" o:connecttype="rect"/>
-                <o:lock v:ext="edit" aspectratio="t"/>
-              </v:shapetype>
-              <v:shape id="shape_0" ID="Grafik 25" stroked="f" style="position:absolute;margin-left:169.9pt;margin-top:2.15pt;width:158.3pt;height:127.9pt" type="shapetype_75">
-                <v:imagedata r:id="rId3" o:detectmouseclick="t"/>
-                <w10:wrap type="none"/>
-                <v:stroke color="#3465a4" joinstyle="round" endcap="flat"/>
-              </v:shape>
-            </w:pict>
-          </mc:Fallback>
-        </mc:AlternateContent>
+        <w:rPr>
+          <w:rFonts w:eastAsia="Liberation Serif" w:cs="Liberation Serif" w:ascii="DejaVu Serif" w:hAnsi="DejaVu Serif"/>
+          <w:color w:val="auto"/>
+          <w:kern w:val="0"/>
+          <w:sz w:val="24"/>
+          <w:szCs w:val="24"/>
+          <w:lang w:val="en-US" w:eastAsia="zh-CN" w:bidi="hi-IN"/>
+        </w:rPr>
+        <w:drawing>
+          <wp:anchor behindDoc="0" distT="0" distB="0" distL="0" distR="0" simplePos="0" locked="0" layoutInCell="1" allowOverlap="1" relativeHeight="3">
+            <wp:simplePos x="0" y="0"/>
+            <wp:positionH relativeFrom="column">
+              <wp:posOffset>2157730</wp:posOffset>
+            </wp:positionH>
+            <wp:positionV relativeFrom="paragraph">
+              <wp:posOffset>27305</wp:posOffset>
+            </wp:positionV>
+            <wp:extent cx="2011680" cy="1625600"/>
+            <wp:effectExtent l="0" t="0" r="0" b="0"/>
+            <wp:wrapNone/>
+            <wp:docPr id="2" name="Grafik 25" descr=""/>
+            <wp:cNvGraphicFramePr>
+              <a:graphicFrameLocks xmlns:a="http://schemas.openxmlformats.org/drawingml/2006/main" noChangeAspect="1"/>
+            </wp:cNvGraphicFramePr>
+            <a:graphic xmlns:a="http://schemas.openxmlformats.org/drawingml/2006/main">
+              <a:graphicData uri="http://schemas.openxmlformats.org/drawingml/2006/picture">
+                <pic:pic xmlns:pic="http://schemas.openxmlformats.org/drawingml/2006/picture">
+                  <pic:nvPicPr>
+                    <pic:cNvPr id="2" name="Grafik 25" descr=""/>
+                    <pic:cNvPicPr>
+                      <a:picLocks noChangeAspect="1" noChangeArrowheads="1"/>
+                    </pic:cNvPicPr>
+                  </pic:nvPicPr>
+                  <pic:blipFill>
+                    <a:blip r:embed="rId3"/>
+                    <a:stretch>
+                      <a:fillRect/>
+                    </a:stretch>
+                  </pic:blipFill>
+                  <pic:spPr bwMode="auto">
+                    <a:xfrm>
+                      <a:off x="0" y="0"/>
+                      <a:ext cx="2011680" cy="1625600"/>
+                    </a:xfrm>
+                    <a:prstGeom prst="rect">
+                      <a:avLst/>
+                    </a:prstGeom>
+                  </pic:spPr>
+                </pic:pic>
+              </a:graphicData>
+            </a:graphic>
+          </wp:anchor>
+        </w:drawing>
       </w:r>
     </w:p>
     <w:p>
@@ -367,7 +412,14 @@
         </w:rPr>
       </w:pPr>
       <w:r>
-        <w:rPr/>
+        <w:rPr>
+          <w:rFonts w:eastAsia="Liberation Serif" w:cs="Liberation Serif" w:ascii="DejaVu Serif" w:hAnsi="DejaVu Serif"/>
+          <w:color w:val="auto"/>
+          <w:kern w:val="0"/>
+          <w:sz w:val="24"/>
+          <w:szCs w:val="24"/>
+          <w:lang w:val="en-US" w:eastAsia="zh-CN" w:bidi="hi-IN"/>
+        </w:rPr>
       </w:r>
     </w:p>
     <w:p>
@@ -383,7 +435,14 @@
         </w:rPr>
       </w:pPr>
       <w:r>
-        <w:rPr/>
+        <w:rPr>
+          <w:rFonts w:eastAsia="Liberation Serif" w:cs="Liberation Serif" w:ascii="DejaVu Serif" w:hAnsi="DejaVu Serif"/>
+          <w:color w:val="auto"/>
+          <w:kern w:val="0"/>
+          <w:sz w:val="24"/>
+          <w:szCs w:val="24"/>
+          <w:lang w:val="en-US" w:eastAsia="zh-CN" w:bidi="hi-IN"/>
+        </w:rPr>
       </w:r>
     </w:p>
     <w:p>
@@ -399,7 +458,14 @@
         </w:rPr>
       </w:pPr>
       <w:r>
-        <w:rPr/>
+        <w:rPr>
+          <w:rFonts w:eastAsia="Liberation Serif" w:cs="Liberation Serif" w:ascii="DejaVu Serif" w:hAnsi="DejaVu Serif"/>
+          <w:color w:val="auto"/>
+          <w:kern w:val="0"/>
+          <w:sz w:val="24"/>
+          <w:szCs w:val="24"/>
+          <w:lang w:val="en-US" w:eastAsia="zh-CN" w:bidi="hi-IN"/>
+        </w:rPr>
       </w:r>
     </w:p>
     <w:p>
@@ -415,7 +481,14 @@
         </w:rPr>
       </w:pPr>
       <w:r>
-        <w:rPr/>
+        <w:rPr>
+          <w:rFonts w:eastAsia="Liberation Serif" w:cs="Liberation Serif" w:ascii="DejaVu Serif" w:hAnsi="DejaVu Serif"/>
+          <w:color w:val="auto"/>
+          <w:kern w:val="0"/>
+          <w:sz w:val="24"/>
+          <w:szCs w:val="24"/>
+          <w:lang w:val="en-US" w:eastAsia="zh-CN" w:bidi="hi-IN"/>
+        </w:rPr>
       </w:r>
     </w:p>
     <w:p>
@@ -431,7 +504,14 @@
         </w:rPr>
       </w:pPr>
       <w:r>
-        <w:rPr/>
+        <w:rPr>
+          <w:rFonts w:eastAsia="Liberation Serif" w:cs="Liberation Serif" w:ascii="DejaVu Serif" w:hAnsi="DejaVu Serif"/>
+          <w:color w:val="auto"/>
+          <w:kern w:val="0"/>
+          <w:sz w:val="24"/>
+          <w:szCs w:val="24"/>
+          <w:lang w:val="en-US" w:eastAsia="zh-CN" w:bidi="hi-IN"/>
+        </w:rPr>
       </w:r>
     </w:p>
     <w:p>
@@ -447,7 +527,14 @@
         </w:rPr>
       </w:pPr>
       <w:r>
-        <w:rPr/>
+        <w:rPr>
+          <w:rFonts w:eastAsia="Liberation Serif" w:cs="Liberation Serif" w:ascii="DejaVu Serif" w:hAnsi="DejaVu Serif"/>
+          <w:color w:val="auto"/>
+          <w:kern w:val="0"/>
+          <w:sz w:val="24"/>
+          <w:szCs w:val="24"/>
+          <w:lang w:val="en-US" w:eastAsia="zh-CN" w:bidi="hi-IN"/>
+        </w:rPr>
       </w:r>
     </w:p>
     <w:p>
@@ -463,7 +550,14 @@
         </w:rPr>
       </w:pPr>
       <w:r>
-        <w:rPr/>
+        <w:rPr>
+          <w:rFonts w:eastAsia="Liberation Serif" w:cs="Liberation Serif" w:ascii="DejaVu Serif" w:hAnsi="DejaVu Serif"/>
+          <w:color w:val="auto"/>
+          <w:kern w:val="0"/>
+          <w:sz w:val="24"/>
+          <w:szCs w:val="24"/>
+          <w:lang w:val="en-US" w:eastAsia="zh-CN" w:bidi="hi-IN"/>
+        </w:rPr>
       </w:r>
     </w:p>
     <w:p>
@@ -479,7 +573,14 @@
         </w:rPr>
       </w:pPr>
       <w:r>
-        <w:rPr/>
+        <w:rPr>
+          <w:rFonts w:eastAsia="Liberation Serif" w:cs="Liberation Serif" w:ascii="DejaVu Serif" w:hAnsi="DejaVu Serif"/>
+          <w:color w:val="auto"/>
+          <w:kern w:val="0"/>
+          <w:sz w:val="24"/>
+          <w:szCs w:val="24"/>
+          <w:lang w:val="en-US" w:eastAsia="zh-CN" w:bidi="hi-IN"/>
+        </w:rPr>
       </w:r>
     </w:p>
     <w:p>
@@ -497,29 +598,29 @@
       <w:r>
         <w:rPr>
           <w:rFonts w:eastAsia="Liberation Serif" w:cs="Liberation Serif" w:ascii="DejaVu Serif" w:hAnsi="DejaVu Serif"/>
-          <w:color w:val="000000"/>
-          <w:kern w:val="0"/>
-          <w:sz w:val="24"/>
-          <w:szCs w:val="24"/>
-          <w:lang w:val="en-US" w:eastAsia="zh-CN" w:bidi="hi-IN"/>
-        </w:rPr>
-      </w:r>
-    </w:p>
-    <w:p>
-      <w:pPr>
-        <w:pStyle w:val="LOnormal"/>
-        <w:rPr/>
-      </w:pPr>
-      <w:r>
-        <w:rPr>
-          <w:rFonts w:eastAsia="Liberation Serif" w:cs="Liberation Serif" w:ascii="DejaVu Serif" w:hAnsi="DejaVu Serif"/>
-          <w:color w:val="000000"/>
-          <w:kern w:val="0"/>
-          <w:sz w:val="24"/>
-          <w:szCs w:val="24"/>
-          <w:lang w:val="en-US" w:eastAsia="zh-CN" w:bidi="hi-IN"/>
-        </w:rPr>
-        <w:t>The prototypes (pictured above) are currently tested in real-world conditions, i.e., being placed on a lake for long periods. However, software development continues in parallel, and upgrades need to be rolled out and installed on a regular base. Thus far, updates can only be installed by retrieving the prototype from the lake, connecting it to a computer, upgrading the software and bringing it back to the lake. Retrieving the prototype from the lake via a boat is time-consuming and cumbersome.</w:t>
+          <w:color w:val="auto"/>
+          <w:kern w:val="0"/>
+          <w:sz w:val="24"/>
+          <w:szCs w:val="24"/>
+          <w:lang w:val="en-US" w:eastAsia="zh-CN" w:bidi="hi-IN"/>
+        </w:rPr>
+      </w:r>
+    </w:p>
+    <w:p>
+      <w:pPr>
+        <w:pStyle w:val="LOnormal"/>
+        <w:rPr/>
+      </w:pPr>
+      <w:r>
+        <w:rPr>
+          <w:rFonts w:eastAsia="Liberation Serif" w:cs="Liberation Serif" w:ascii="DejaVu Serif" w:hAnsi="DejaVu Serif"/>
+          <w:color w:val="000000"/>
+          <w:kern w:val="0"/>
+          <w:sz w:val="24"/>
+          <w:szCs w:val="24"/>
+          <w:lang w:val="en-US" w:eastAsia="zh-CN" w:bidi="hi-IN"/>
+        </w:rPr>
+        <w:t>The prototypes (pictured above) are currently tested in real-world conditions, i.e., being placed on a lake for longterm observations and intended to stay put all year round However, software development continues in parallel, and upgrades need to be rolled out and installed on a regular base. Thus far, updates can only be installed by retrieving the prototype from the lake, connecting it to a computer, upgrading the software and bringing it back to the lake. Retrieving the prototype from the lake via a boat is time-consuming and cumbersome.</w:t>
       </w:r>
     </w:p>
     <w:p>
@@ -537,7 +638,7 @@
       <w:r>
         <w:rPr>
           <w:rFonts w:eastAsia="Liberation Serif" w:cs="Liberation Serif" w:ascii="DejaVu Serif" w:hAnsi="DejaVu Serif"/>
-          <w:color w:val="000000"/>
+          <w:color w:val="auto"/>
           <w:kern w:val="0"/>
           <w:sz w:val="24"/>
           <w:szCs w:val="24"/>
@@ -572,18 +673,7 @@
           <w:szCs w:val="24"/>
           <w:lang w:val="en-US" w:eastAsia="zh-CN" w:bidi="hi-IN"/>
         </w:rPr>
-        <w:t xml:space="preserve"> </w:t>
-      </w:r>
-      <w:r>
-        <w:rPr>
-          <w:rFonts w:eastAsia="Liberation Serif" w:cs="Liberation Serif" w:ascii="DejaVu Serif" w:hAnsi="DejaVu Serif"/>
-          <w:color w:val="000000"/>
-          <w:kern w:val="0"/>
-          <w:sz w:val="24"/>
-          <w:szCs w:val="24"/>
-          <w:lang w:val="en-US" w:eastAsia="zh-CN" w:bidi="hi-IN"/>
-        </w:rPr>
-        <w:t xml:space="preserve">to conceptualize, implement and test a practical/convenient and secure over-the-air (OTA) update mechanism for the devices that allows for software upgrades without retrieving them from the lake. </w:t>
+        <w:t xml:space="preserve"> to conceptualize, implement and test a practical/convenient and secure over-the-air (OTA) update mechanism for the devices that allows for software upgrades without retrieving them from the lake. </w:t>
       </w:r>
     </w:p>
     <w:p>
@@ -599,7 +689,14 @@
         </w:rPr>
       </w:pPr>
       <w:r>
-        <w:rPr/>
+        <w:rPr>
+          <w:rFonts w:eastAsia="Liberation Serif" w:cs="Liberation Serif" w:ascii="DejaVu Serif" w:hAnsi="DejaVu Serif"/>
+          <w:color w:val="000000"/>
+          <w:kern w:val="0"/>
+          <w:sz w:val="24"/>
+          <w:szCs w:val="24"/>
+          <w:lang w:val="en-US" w:eastAsia="zh-CN" w:bidi="hi-IN"/>
+        </w:rPr>
       </w:r>
     </w:p>
     <w:p>
@@ -615,7 +712,14 @@
         </w:rPr>
       </w:pPr>
       <w:r>
-        <w:rPr/>
+        <w:rPr>
+          <w:rFonts w:eastAsia="Liberation Serif" w:cs="Liberation Serif" w:ascii="DejaVu Serif" w:hAnsi="DejaVu Serif"/>
+          <w:color w:val="000000"/>
+          <w:kern w:val="0"/>
+          <w:sz w:val="24"/>
+          <w:szCs w:val="24"/>
+          <w:lang w:val="en-US" w:eastAsia="zh-CN" w:bidi="hi-IN"/>
+        </w:rPr>
       </w:r>
     </w:p>
     <w:p>
@@ -651,29 +755,7 @@
           <w:szCs w:val="24"/>
           <w:lang w:val="en-US" w:eastAsia="zh-CN" w:bidi="hi-IN"/>
         </w:rPr>
-        <w:t xml:space="preserve">Raspberry Pi / </w:t>
-      </w:r>
-      <w:r>
-        <w:rPr>
-          <w:rFonts w:eastAsia="Liberation Serif" w:cs="Liberation Serif" w:ascii="DejaVu Serif" w:hAnsi="DejaVu Serif"/>
-          <w:color w:val="000000"/>
-          <w:kern w:val="0"/>
-          <w:sz w:val="24"/>
-          <w:szCs w:val="24"/>
-          <w:lang w:val="en-US" w:eastAsia="zh-CN" w:bidi="hi-IN"/>
-        </w:rPr>
-        <w:t>Arduino</w:t>
-      </w:r>
-      <w:r>
-        <w:rPr>
-          <w:rFonts w:eastAsia="Liberation Serif" w:cs="Liberation Serif" w:ascii="DejaVu Serif" w:hAnsi="DejaVu Serif"/>
-          <w:color w:val="000000"/>
-          <w:kern w:val="0"/>
-          <w:sz w:val="24"/>
-          <w:szCs w:val="24"/>
-          <w:lang w:val="en-US" w:eastAsia="zh-CN" w:bidi="hi-IN"/>
-        </w:rPr>
-        <w:t xml:space="preserve"> and IoT experience</w:t>
+        <w:t>Raspberry Pi / Arduino and IoT experience</w:t>
       </w:r>
     </w:p>
     <w:p>
@@ -790,13 +872,7 @@
         <w:rPr>
           <w:rFonts w:ascii="DejaVu Serif" w:hAnsi="DejaVu Serif"/>
         </w:rPr>
-        <w:t xml:space="preserve">Identify suitable approaches </w:t>
-      </w:r>
-      <w:r>
-        <w:rPr>
-          <w:rFonts w:ascii="DejaVu Serif" w:hAnsi="DejaVu Serif"/>
-        </w:rPr>
-        <w:t xml:space="preserve">and conceptualize a suitable </w:t>
+        <w:t xml:space="preserve">Identify suitable approaches and conceptualize a suitable </w:t>
       </w:r>
       <w:r>
         <w:rPr>
@@ -919,13 +995,7 @@
           <w:rPr>
             <w:rStyle w:val="InternetLink"/>
           </w:rPr>
-          <w:t>in</w:t>
-        </w:r>
-        <w:r>
-          <w:rPr>
-            <w:rStyle w:val="InternetLink"/>
-          </w:rPr>
-          <w:t>fo@Hydroguard-iot.de</w:t>
+          <w:t>info@Hydroguard-iot.de</w:t>
         </w:r>
       </w:hyperlink>
     </w:p>

</xml_diff>